<commit_message>
just a lot of stuff
</commit_message>
<xml_diff>
--- a/Meeting Notes/Meeting Note 4.docx
+++ b/Meeting Notes/Meeting Note 4.docx
@@ -1,6 +1,6 @@
 
 <file path=word/document.xml><?xml version="1.0" encoding="utf-8"?>
-<w:document xmlns:wpc="http://schemas.microsoft.com/office/word/2010/wordprocessingCanvas" xmlns:cx="http://schemas.microsoft.com/office/drawing/2014/chartex" xmlns:cx1="http://schemas.microsoft.com/office/drawing/2015/9/8/chartex" xmlns:cx2="http://schemas.microsoft.com/office/drawing/2015/10/21/chartex" xmlns:cx3="http://schemas.microsoft.com/office/drawing/2016/5/9/chartex" xmlns:cx4="http://schemas.microsoft.com/office/drawing/2016/5/10/chartex" xmlns:cx5="http://schemas.microsoft.com/office/drawing/2016/5/11/chartex" xmlns:cx6="http://schemas.microsoft.com/office/drawing/2016/5/12/chartex" xmlns:cx7="http://schemas.microsoft.com/office/drawing/2016/5/13/chartex" xmlns:cx8="http://schemas.microsoft.com/office/drawing/2016/5/14/chartex" xmlns:mc="http://schemas.openxmlformats.org/markup-compatibility/2006" xmlns:aink="http://schemas.microsoft.com/office/drawing/2016/ink" xmlns:am3d="http://schemas.microsoft.com/office/drawing/2017/model3d" xmlns:o="urn:schemas-microsoft-com:office:office" xmlns:r="http://schemas.openxmlformats.org/officeDocument/2006/relationships" xmlns:m="http://schemas.openxmlformats.org/officeDocument/2006/math" xmlns:v="urn:schemas-microsoft-com:vml" xmlns:wp14="http://schemas.microsoft.com/office/word/2010/wordprocessingDrawing" xmlns:wp="http://schemas.openxmlformats.org/drawingml/2006/wordprocessingDrawing" xmlns:w10="urn:schemas-microsoft-com:office:word" xmlns:w="http://schemas.openxmlformats.org/wordprocessingml/2006/main" xmlns:w14="http://schemas.microsoft.com/office/word/2010/wordml" xmlns:w15="http://schemas.microsoft.com/office/word/2012/wordml" xmlns:w16cid="http://schemas.microsoft.com/office/word/2016/wordml/cid" xmlns:w16se="http://schemas.microsoft.com/office/word/2015/wordml/symex" xmlns:wpg="http://schemas.microsoft.com/office/word/2010/wordprocessingGroup" xmlns:wpi="http://schemas.microsoft.com/office/word/2010/wordprocessingInk" xmlns:wne="http://schemas.microsoft.com/office/word/2006/wordml" xmlns:wps="http://schemas.microsoft.com/office/word/2010/wordprocessingShape" mc:Ignorable="w14 w15 w16se w16cid wp14">
+<w:document xmlns:wpc="http://schemas.microsoft.com/office/word/2010/wordprocessingCanvas" xmlns:cx="http://schemas.microsoft.com/office/drawing/2014/chartex" xmlns:cx1="http://schemas.microsoft.com/office/drawing/2015/9/8/chartex" xmlns:cx2="http://schemas.microsoft.com/office/drawing/2015/10/21/chartex" xmlns:cx3="http://schemas.microsoft.com/office/drawing/2016/5/9/chartex" xmlns:cx4="http://schemas.microsoft.com/office/drawing/2016/5/10/chartex" xmlns:cx5="http://schemas.microsoft.com/office/drawing/2016/5/11/chartex" xmlns:cx6="http://schemas.microsoft.com/office/drawing/2016/5/12/chartex" xmlns:cx7="http://schemas.microsoft.com/office/drawing/2016/5/13/chartex" xmlns:cx8="http://schemas.microsoft.com/office/drawing/2016/5/14/chartex" xmlns:mc="http://schemas.openxmlformats.org/markup-compatibility/2006" xmlns:aink="http://schemas.microsoft.com/office/drawing/2016/ink" xmlns:am3d="http://schemas.microsoft.com/office/drawing/2017/model3d" xmlns:o="urn:schemas-microsoft-com:office:office" xmlns:r="http://schemas.openxmlformats.org/officeDocument/2006/relationships" xmlns:m="http://schemas.openxmlformats.org/officeDocument/2006/math" xmlns:v="urn:schemas-microsoft-com:vml" xmlns:wp14="http://schemas.microsoft.com/office/word/2010/wordprocessingDrawing" xmlns:wp="http://schemas.openxmlformats.org/drawingml/2006/wordprocessingDrawing" xmlns:w10="urn:schemas-microsoft-com:office:word" xmlns:w="http://schemas.openxmlformats.org/wordprocessingml/2006/main" xmlns:w14="http://schemas.microsoft.com/office/word/2010/wordml" xmlns:w15="http://schemas.microsoft.com/office/word/2012/wordml" xmlns:w16cex="http://schemas.microsoft.com/office/word/2018/wordml/cex" xmlns:w16cid="http://schemas.microsoft.com/office/word/2016/wordml/cid" xmlns:w16="http://schemas.microsoft.com/office/word/2018/wordml" xmlns:w16sdtdh="http://schemas.microsoft.com/office/word/2020/wordml/sdtdatahash" xmlns:w16se="http://schemas.microsoft.com/office/word/2015/wordml/symex" xmlns:wpg="http://schemas.microsoft.com/office/word/2010/wordprocessingGroup" xmlns:wpi="http://schemas.microsoft.com/office/word/2010/wordprocessingInk" xmlns:wne="http://schemas.microsoft.com/office/word/2006/wordml" xmlns:wps="http://schemas.microsoft.com/office/word/2010/wordprocessingShape" mc:Ignorable="w14 w15 w16se w16cid w16 w16cex w16sdtdh wp14">
   <w:body>
     <w:p>
       <w:pPr>
@@ -8,7 +8,7 @@
         <w:spacing w:line="360" w:lineRule="auto"/>
         <w:jc w:val="both"/>
         <w:rPr>
-          <w:rFonts w:ascii="Tahoma" w:hAnsi="Tahoma" w:eastAsia="Times New Roman" w:cs="Tahoma"/>
+          <w:rFonts w:ascii="Tahoma" w:eastAsia="Times New Roman" w:hAnsi="Tahoma" w:cs="Tahoma"/>
           <w:color w:val="333333"/>
           <w:sz w:val="57"/>
           <w:szCs w:val="57"/>
@@ -16,7 +16,7 @@
       </w:pPr>
       <w:r>
         <w:rPr>
-          <w:rFonts w:ascii="Tahoma" w:hAnsi="Tahoma" w:eastAsia="Times New Roman" w:cs="Tahoma"/>
+          <w:rFonts w:ascii="Tahoma" w:eastAsia="Times New Roman" w:hAnsi="Tahoma" w:cs="Tahoma"/>
           <w:color w:val="333333"/>
           <w:sz w:val="57"/>
           <w:szCs w:val="57"/>
@@ -30,7 +30,7 @@
         <w:spacing w:line="360" w:lineRule="auto"/>
         <w:jc w:val="both"/>
         <w:rPr>
-          <w:rFonts w:ascii="Tahoma" w:hAnsi="Tahoma" w:eastAsia="Times New Roman" w:cs="Tahoma"/>
+          <w:rFonts w:ascii="Tahoma" w:eastAsia="Times New Roman" w:hAnsi="Tahoma" w:cs="Tahoma"/>
           <w:color w:val="333333"/>
           <w:sz w:val="23"/>
           <w:szCs w:val="23"/>
@@ -38,26 +38,33 @@
       </w:pPr>
       <w:r>
         <w:rPr>
-          <w:rFonts w:ascii="Tahoma" w:hAnsi="Tahoma" w:eastAsia="Times New Roman" w:cs="Tahoma"/>
+          <w:rFonts w:ascii="Tahoma" w:eastAsia="Times New Roman" w:hAnsi="Tahoma" w:cs="Tahoma"/>
           <w:color w:val="333333"/>
           <w:sz w:val="23"/>
           <w:szCs w:val="23"/>
         </w:rPr>
-        <w:t xml:space="preserve">Part of the marking scheme is to have at least 10 recorded meetings with your supervisor. Please refer to the module specifications. Remember to tick "Send me an email receipt of my responses" at the end of this page to receive a confirmation email. Please note that you need to forward the "confirmation email" to your supervisor in order to validate this submission. </w:t>
-      </w:r>
-    </w:p>
-    <w:p>
-      <w:pPr>
-        <w:shd w:val="clear" w:color="auto" w:fill="FFFFFF"/>
-        <w:spacing w:line="360" w:lineRule="auto"/>
-        <w:jc w:val="both"/>
-        <w:rPr>
-          <w:rFonts w:ascii="Tahoma" w:hAnsi="Tahoma" w:eastAsia="Times New Roman" w:cs="Tahoma"/>
+        <w:t xml:space="preserve">Part of the marking scheme is to have at least 10 recorded meetings with your supervisor. Please refer to the module specifications. Remember to tick "Send me an email receipt of my responses" at the end of this page to receive a confirmation email. Please note that you need to forward the "confirmation email" to your supervisor </w:t>
+      </w:r>
+      <w:proofErr w:type="gramStart"/>
+      <w:r>
+        <w:rPr>
+          <w:rFonts w:ascii="Tahoma" w:eastAsia="Times New Roman" w:hAnsi="Tahoma" w:cs="Tahoma"/>
           <w:color w:val="333333"/>
           <w:sz w:val="23"/>
           <w:szCs w:val="23"/>
         </w:rPr>
-      </w:pPr>
+        <w:t>in order to</w:t>
+      </w:r>
+      <w:proofErr w:type="gramEnd"/>
+      <w:r>
+        <w:rPr>
+          <w:rFonts w:ascii="Tahoma" w:eastAsia="Times New Roman" w:hAnsi="Tahoma" w:cs="Tahoma"/>
+          <w:color w:val="333333"/>
+          <w:sz w:val="23"/>
+          <w:szCs w:val="23"/>
+        </w:rPr>
+        <w:t xml:space="preserve"> validate this submission. </w:t>
+      </w:r>
     </w:p>
     <w:p>
       <w:pPr>
@@ -65,21 +72,43 @@
         <w:spacing w:line="360" w:lineRule="auto"/>
         <w:jc w:val="both"/>
         <w:rPr>
-          <w:rFonts w:ascii="Tahoma" w:hAnsi="Tahoma" w:eastAsia="Times New Roman" w:cs="Tahoma"/>
-          <w:color w:val="333333"/>
-          <w:sz w:val="26"/>
-          <w:szCs w:val="26"/>
-        </w:rPr>
-      </w:pPr>
-      <w:r>
-        <w:rPr>
-          <w:rFonts w:ascii="Tahoma" w:hAnsi="Tahoma" w:eastAsia="Times New Roman" w:cs="Tahoma"/>
+          <w:rFonts w:ascii="Tahoma" w:eastAsia="Times New Roman" w:hAnsi="Tahoma" w:cs="Tahoma"/>
+          <w:color w:val="333333"/>
+          <w:sz w:val="23"/>
+          <w:szCs w:val="23"/>
+        </w:rPr>
+      </w:pPr>
+    </w:p>
+    <w:p>
+      <w:pPr>
+        <w:shd w:val="clear" w:color="auto" w:fill="FFFFFF"/>
+        <w:spacing w:line="360" w:lineRule="auto"/>
+        <w:jc w:val="both"/>
+        <w:rPr>
+          <w:rFonts w:ascii="Tahoma" w:eastAsia="Times New Roman" w:hAnsi="Tahoma" w:cs="Tahoma"/>
+          <w:color w:val="333333"/>
+          <w:sz w:val="26"/>
+          <w:szCs w:val="26"/>
+        </w:rPr>
+      </w:pPr>
+      <w:r>
+        <w:rPr>
+          <w:rFonts w:ascii="Tahoma" w:eastAsia="Times New Roman" w:hAnsi="Tahoma" w:cs="Tahoma"/>
           <w:color w:val="333333"/>
           <w:sz w:val="26"/>
           <w:szCs w:val="26"/>
         </w:rPr>
         <w:t>1.Student Name:</w:t>
       </w:r>
+      <w:r>
+        <w:rPr>
+          <w:rFonts w:ascii="Tahoma" w:eastAsia="Times New Roman" w:hAnsi="Tahoma" w:cs="Tahoma"/>
+          <w:color w:val="333333"/>
+          <w:sz w:val="26"/>
+          <w:szCs w:val="26"/>
+        </w:rPr>
+        <w:t xml:space="preserve"> </w:t>
+      </w:r>
     </w:p>
     <w:p>
       <w:pPr>
@@ -87,15 +116,15 @@
         <w:spacing w:line="360" w:lineRule="auto"/>
         <w:jc w:val="both"/>
         <w:rPr>
-          <w:rFonts w:ascii="Tahoma" w:hAnsi="Tahoma" w:eastAsia="Times New Roman" w:cs="Tahoma"/>
-          <w:color w:val="333333"/>
-          <w:sz w:val="26"/>
-          <w:szCs w:val="26"/>
-        </w:rPr>
-      </w:pPr>
-      <w:r>
-        <w:rPr>
-          <w:rFonts w:ascii="Tahoma" w:hAnsi="Tahoma" w:eastAsia="Times New Roman" w:cs="Tahoma"/>
+          <w:rFonts w:ascii="Tahoma" w:eastAsia="Times New Roman" w:hAnsi="Tahoma" w:cs="Tahoma"/>
+          <w:color w:val="333333"/>
+          <w:sz w:val="26"/>
+          <w:szCs w:val="26"/>
+        </w:rPr>
+      </w:pPr>
+      <w:r>
+        <w:rPr>
+          <w:rFonts w:ascii="Tahoma" w:eastAsia="Times New Roman" w:hAnsi="Tahoma" w:cs="Tahoma"/>
           <w:color w:val="333333"/>
           <w:sz w:val="26"/>
           <w:szCs w:val="26"/>
@@ -109,15 +138,15 @@
         <w:spacing w:line="360" w:lineRule="auto"/>
         <w:jc w:val="both"/>
         <w:rPr>
-          <w:rFonts w:ascii="Tahoma" w:hAnsi="Tahoma" w:eastAsia="Times New Roman" w:cs="Tahoma"/>
-          <w:color w:val="333333"/>
-          <w:sz w:val="26"/>
-          <w:szCs w:val="26"/>
-        </w:rPr>
-      </w:pPr>
-      <w:r>
-        <w:rPr>
-          <w:rFonts w:ascii="Tahoma" w:hAnsi="Tahoma" w:eastAsia="Times New Roman" w:cs="Tahoma"/>
+          <w:rFonts w:ascii="Tahoma" w:eastAsia="Times New Roman" w:hAnsi="Tahoma" w:cs="Tahoma"/>
+          <w:color w:val="333333"/>
+          <w:sz w:val="26"/>
+          <w:szCs w:val="26"/>
+        </w:rPr>
+      </w:pPr>
+      <w:r>
+        <w:rPr>
+          <w:rFonts w:ascii="Tahoma" w:eastAsia="Times New Roman" w:hAnsi="Tahoma" w:cs="Tahoma"/>
           <w:color w:val="333333"/>
           <w:sz w:val="26"/>
           <w:szCs w:val="26"/>
@@ -131,15 +160,15 @@
         <w:spacing w:line="360" w:lineRule="auto"/>
         <w:jc w:val="both"/>
         <w:rPr>
-          <w:rFonts w:ascii="Tahoma" w:hAnsi="Tahoma" w:eastAsia="Times New Roman" w:cs="Tahoma"/>
-          <w:color w:val="333333"/>
-          <w:sz w:val="26"/>
-          <w:szCs w:val="26"/>
-        </w:rPr>
-      </w:pPr>
-      <w:r>
-        <w:rPr>
-          <w:rFonts w:ascii="Tahoma" w:hAnsi="Tahoma" w:eastAsia="Times New Roman" w:cs="Tahoma"/>
+          <w:rFonts w:ascii="Tahoma" w:eastAsia="Times New Roman" w:hAnsi="Tahoma" w:cs="Tahoma"/>
+          <w:color w:val="333333"/>
+          <w:sz w:val="26"/>
+          <w:szCs w:val="26"/>
+        </w:rPr>
+      </w:pPr>
+      <w:r>
+        <w:rPr>
+          <w:rFonts w:ascii="Tahoma" w:eastAsia="Times New Roman" w:hAnsi="Tahoma" w:cs="Tahoma"/>
           <w:color w:val="333333"/>
           <w:sz w:val="26"/>
           <w:szCs w:val="26"/>
@@ -153,15 +182,15 @@
         <w:spacing w:line="360" w:lineRule="auto"/>
         <w:jc w:val="both"/>
         <w:rPr>
-          <w:rFonts w:ascii="Tahoma" w:hAnsi="Tahoma" w:eastAsia="Times New Roman" w:cs="Tahoma"/>
-          <w:color w:val="333333"/>
-          <w:sz w:val="26"/>
-          <w:szCs w:val="26"/>
-        </w:rPr>
-      </w:pPr>
-      <w:r>
-        <w:rPr>
-          <w:rFonts w:ascii="Tahoma" w:hAnsi="Tahoma" w:eastAsia="Times New Roman" w:cs="Tahoma"/>
+          <w:rFonts w:ascii="Tahoma" w:eastAsia="Times New Roman" w:hAnsi="Tahoma" w:cs="Tahoma"/>
+          <w:color w:val="333333"/>
+          <w:sz w:val="26"/>
+          <w:szCs w:val="26"/>
+        </w:rPr>
+      </w:pPr>
+      <w:r>
+        <w:rPr>
+          <w:rFonts w:ascii="Tahoma" w:eastAsia="Times New Roman" w:hAnsi="Tahoma" w:cs="Tahoma"/>
           <w:color w:val="333333"/>
           <w:sz w:val="26"/>
           <w:szCs w:val="26"/>
@@ -175,21 +204,48 @@
         <w:spacing w:line="360" w:lineRule="auto"/>
         <w:jc w:val="both"/>
         <w:rPr>
-          <w:rFonts w:ascii="Tahoma" w:hAnsi="Tahoma" w:eastAsia="Times New Roman" w:cs="Tahoma"/>
-          <w:color w:val="333333"/>
-          <w:sz w:val="26"/>
-          <w:szCs w:val="26"/>
-        </w:rPr>
-      </w:pPr>
-      <w:r>
-        <w:rPr>
-          <w:rFonts w:ascii="Tahoma" w:hAnsi="Tahoma" w:eastAsia="Times New Roman" w:cs="Tahoma"/>
+          <w:rFonts w:ascii="Tahoma" w:eastAsia="Times New Roman" w:hAnsi="Tahoma" w:cs="Tahoma"/>
+          <w:color w:val="333333"/>
+          <w:sz w:val="26"/>
+          <w:szCs w:val="26"/>
+        </w:rPr>
+      </w:pPr>
+      <w:r>
+        <w:rPr>
+          <w:rFonts w:ascii="Tahoma" w:eastAsia="Times New Roman" w:hAnsi="Tahoma" w:cs="Tahoma"/>
           <w:color w:val="333333"/>
           <w:sz w:val="26"/>
           <w:szCs w:val="26"/>
         </w:rPr>
         <w:t>6.Objectives for Period (max 100 words):</w:t>
       </w:r>
+      <w:r>
+        <w:rPr>
+          <w:rFonts w:ascii="Tahoma" w:eastAsia="Times New Roman" w:hAnsi="Tahoma" w:cs="Tahoma"/>
+          <w:color w:val="333333"/>
+          <w:sz w:val="26"/>
+          <w:szCs w:val="26"/>
+        </w:rPr>
+        <w:t xml:space="preserve"> </w:t>
+      </w:r>
+      <w:r>
+        <w:rPr>
+          <w:rFonts w:ascii="Tahoma" w:eastAsia="Times New Roman" w:hAnsi="Tahoma" w:cs="Tahoma"/>
+          <w:color w:val="333333"/>
+          <w:sz w:val="26"/>
+          <w:szCs w:val="26"/>
+        </w:rPr>
+        <w:t>Begin writing report and Literature review, also begin to fully design and create first prototype game. Also make a test plan as begin the actual coding and designing of prototypes and the mapping program. Continue looking into</w:t>
+      </w:r>
+      <w:r>
+        <w:rPr>
+          <w:rFonts w:ascii="Tahoma" w:eastAsia="Times New Roman" w:hAnsi="Tahoma" w:cs="Tahoma"/>
+          <w:color w:val="333333"/>
+          <w:sz w:val="26"/>
+          <w:szCs w:val="26"/>
+        </w:rPr>
+        <w:t xml:space="preserve"> coding solutions and researching user controls and settings and how to map controls as well as what controls are needed.</w:t>
+      </w:r>
     </w:p>
     <w:p>
       <w:pPr>
@@ -197,21 +253,30 @@
         <w:spacing w:line="360" w:lineRule="auto"/>
         <w:jc w:val="both"/>
         <w:rPr>
-          <w:rFonts w:ascii="Tahoma" w:hAnsi="Tahoma" w:eastAsia="Times New Roman" w:cs="Tahoma"/>
-          <w:color w:val="333333"/>
-          <w:sz w:val="26"/>
-          <w:szCs w:val="26"/>
-        </w:rPr>
-      </w:pPr>
-      <w:r>
-        <w:rPr>
-          <w:rFonts w:ascii="Tahoma" w:hAnsi="Tahoma" w:eastAsia="Times New Roman" w:cs="Tahoma"/>
+          <w:rFonts w:ascii="Tahoma" w:eastAsia="Times New Roman" w:hAnsi="Tahoma" w:cs="Tahoma"/>
+          <w:color w:val="333333"/>
+          <w:sz w:val="26"/>
+          <w:szCs w:val="26"/>
+        </w:rPr>
+      </w:pPr>
+      <w:r>
+        <w:rPr>
+          <w:rFonts w:ascii="Tahoma" w:eastAsia="Times New Roman" w:hAnsi="Tahoma" w:cs="Tahoma"/>
           <w:color w:val="333333"/>
           <w:sz w:val="26"/>
           <w:szCs w:val="26"/>
         </w:rPr>
         <w:t>7.Summary of Progress for Period (max 100 words):</w:t>
       </w:r>
+      <w:r>
+        <w:rPr>
+          <w:rFonts w:ascii="Tahoma" w:eastAsia="Times New Roman" w:hAnsi="Tahoma" w:cs="Tahoma"/>
+          <w:color w:val="333333"/>
+          <w:sz w:val="26"/>
+          <w:szCs w:val="26"/>
+        </w:rPr>
+        <w:t xml:space="preserve"> Started writing report and literature review</w:t>
+      </w:r>
     </w:p>
     <w:p>
       <w:pPr>
@@ -219,21 +284,30 @@
         <w:spacing w:line="360" w:lineRule="auto"/>
         <w:jc w:val="both"/>
         <w:rPr>
-          <w:rFonts w:ascii="Tahoma" w:hAnsi="Tahoma" w:eastAsia="Times New Roman" w:cs="Tahoma"/>
-          <w:color w:val="333333"/>
-          <w:sz w:val="26"/>
-          <w:szCs w:val="26"/>
-        </w:rPr>
-      </w:pPr>
-      <w:r>
-        <w:rPr>
-          <w:rFonts w:ascii="Tahoma" w:hAnsi="Tahoma" w:eastAsia="Times New Roman" w:cs="Tahoma"/>
+          <w:rFonts w:ascii="Tahoma" w:eastAsia="Times New Roman" w:hAnsi="Tahoma" w:cs="Tahoma"/>
+          <w:color w:val="333333"/>
+          <w:sz w:val="26"/>
+          <w:szCs w:val="26"/>
+        </w:rPr>
+      </w:pPr>
+      <w:r>
+        <w:rPr>
+          <w:rFonts w:ascii="Tahoma" w:eastAsia="Times New Roman" w:hAnsi="Tahoma" w:cs="Tahoma"/>
           <w:color w:val="333333"/>
           <w:sz w:val="26"/>
           <w:szCs w:val="26"/>
         </w:rPr>
         <w:t>8.Problem Areas and Suggested Solutions (max 100 words):</w:t>
       </w:r>
+      <w:r>
+        <w:rPr>
+          <w:rFonts w:ascii="Tahoma" w:eastAsia="Times New Roman" w:hAnsi="Tahoma" w:cs="Tahoma"/>
+          <w:color w:val="333333"/>
+          <w:sz w:val="26"/>
+          <w:szCs w:val="26"/>
+        </w:rPr>
+        <w:t xml:space="preserve"> Was unsure of how to go about writing Literature review and what was exactly needed, had put in a section of “reviewing materials” but was suggested that I didn’t need to do that, but instead to write out information that I have read and reference them in relation to my project. </w:t>
+      </w:r>
     </w:p>
     <w:p>
       <w:pPr>
@@ -241,15 +315,15 @@
         <w:spacing w:line="360" w:lineRule="auto"/>
         <w:jc w:val="both"/>
         <w:rPr>
-          <w:rFonts w:ascii="Tahoma" w:hAnsi="Tahoma" w:eastAsia="Times New Roman" w:cs="Tahoma"/>
-          <w:color w:val="333333"/>
-          <w:sz w:val="26"/>
-          <w:szCs w:val="26"/>
-        </w:rPr>
-      </w:pPr>
-      <w:r>
-        <w:rPr>
-          <w:rFonts w:ascii="Tahoma" w:hAnsi="Tahoma" w:eastAsia="Times New Roman" w:cs="Tahoma"/>
+          <w:rFonts w:ascii="Tahoma" w:eastAsia="Times New Roman" w:hAnsi="Tahoma" w:cs="Tahoma"/>
+          <w:color w:val="333333"/>
+          <w:sz w:val="26"/>
+          <w:szCs w:val="26"/>
+        </w:rPr>
+      </w:pPr>
+      <w:r>
+        <w:rPr>
+          <w:rFonts w:ascii="Tahoma" w:eastAsia="Times New Roman" w:hAnsi="Tahoma" w:cs="Tahoma"/>
           <w:color w:val="333333"/>
           <w:sz w:val="26"/>
           <w:szCs w:val="26"/>
@@ -263,15 +337,15 @@
         <w:spacing w:line="360" w:lineRule="auto"/>
         <w:jc w:val="both"/>
         <w:rPr>
-          <w:rFonts w:ascii="Tahoma" w:hAnsi="Tahoma" w:eastAsia="Times New Roman" w:cs="Tahoma"/>
-          <w:color w:val="333333"/>
-          <w:sz w:val="26"/>
-          <w:szCs w:val="26"/>
-        </w:rPr>
-      </w:pPr>
-      <w:r>
-        <w:rPr>
-          <w:rFonts w:ascii="Tahoma" w:hAnsi="Tahoma" w:eastAsia="Times New Roman" w:cs="Tahoma"/>
+          <w:rFonts w:ascii="Tahoma" w:eastAsia="Times New Roman" w:hAnsi="Tahoma" w:cs="Tahoma"/>
+          <w:color w:val="333333"/>
+          <w:sz w:val="26"/>
+          <w:szCs w:val="26"/>
+        </w:rPr>
+      </w:pPr>
+      <w:r>
+        <w:rPr>
+          <w:rFonts w:ascii="Tahoma" w:eastAsia="Times New Roman" w:hAnsi="Tahoma" w:cs="Tahoma"/>
           <w:color w:val="333333"/>
           <w:sz w:val="26"/>
           <w:szCs w:val="26"/>
@@ -285,47 +359,20 @@
         <w:spacing w:line="360" w:lineRule="auto"/>
         <w:jc w:val="both"/>
         <w:rPr>
-          <w:rFonts w:ascii="Tahoma" w:hAnsi="Tahoma" w:eastAsia="Times New Roman" w:cs="Tahoma"/>
-          <w:color w:val="333333"/>
-          <w:sz w:val="26"/>
-          <w:szCs w:val="26"/>
-        </w:rPr>
-      </w:pPr>
-      <w:r>
-        <w:rPr>
-          <w:rFonts w:ascii="Tahoma" w:hAnsi="Tahoma" w:eastAsia="Times New Roman" w:cs="Tahoma"/>
-          <w:color w:val="333333"/>
-          <w:sz w:val="26"/>
-          <w:szCs w:val="26"/>
-        </w:rPr>
-        <w:t>1</w:t>
-      </w:r>
-      <w:r>
-        <w:rPr>
-          <w:rFonts w:ascii="Tahoma" w:hAnsi="Tahoma" w:eastAsia="Times New Roman" w:cs="Tahoma"/>
-          <w:color w:val="333333"/>
-          <w:sz w:val="26"/>
-          <w:szCs w:val="26"/>
-        </w:rPr>
-        <w:t>1.S</w:t>
-      </w:r>
-      <w:r>
-        <w:rPr>
-          <w:rFonts w:ascii="Tahoma" w:hAnsi="Tahoma" w:eastAsia="Times New Roman" w:cs="Tahoma"/>
-          <w:color w:val="333333"/>
-          <w:sz w:val="26"/>
-          <w:szCs w:val="26"/>
-        </w:rPr>
-        <w:t>upervisor</w:t>
-      </w:r>
-      <w:r>
-        <w:rPr>
-          <w:rFonts w:ascii="Tahoma" w:hAnsi="Tahoma" w:eastAsia="Times New Roman" w:cs="Tahoma"/>
-          <w:color w:val="333333"/>
-          <w:sz w:val="26"/>
-          <w:szCs w:val="26"/>
-        </w:rPr>
-        <w:t xml:space="preserve"> Signature:</w:t>
+          <w:rFonts w:ascii="Tahoma" w:eastAsia="Times New Roman" w:hAnsi="Tahoma" w:cs="Tahoma"/>
+          <w:color w:val="333333"/>
+          <w:sz w:val="26"/>
+          <w:szCs w:val="26"/>
+        </w:rPr>
+      </w:pPr>
+      <w:r>
+        <w:rPr>
+          <w:rFonts w:ascii="Tahoma" w:eastAsia="Times New Roman" w:hAnsi="Tahoma" w:cs="Tahoma"/>
+          <w:color w:val="333333"/>
+          <w:sz w:val="26"/>
+          <w:szCs w:val="26"/>
+        </w:rPr>
+        <w:t>11.Supervisor Signature:</w:t>
       </w:r>
     </w:p>
     <w:p>
@@ -334,38 +381,20 @@
         <w:spacing w:line="360" w:lineRule="auto"/>
         <w:jc w:val="both"/>
         <w:rPr>
-          <w:rFonts w:ascii="Tahoma" w:hAnsi="Tahoma" w:eastAsia="Times New Roman" w:cs="Tahoma"/>
-          <w:color w:val="333333"/>
-          <w:sz w:val="26"/>
-          <w:szCs w:val="26"/>
-        </w:rPr>
-      </w:pPr>
-      <w:r>
-        <w:rPr>
-          <w:rFonts w:ascii="Tahoma" w:hAnsi="Tahoma" w:eastAsia="Times New Roman" w:cs="Tahoma"/>
-          <w:color w:val="333333"/>
-          <w:sz w:val="26"/>
-          <w:szCs w:val="26"/>
-        </w:rPr>
-        <w:t>1</w:t>
-      </w:r>
-      <w:r>
-        <w:rPr>
-          <w:rFonts w:ascii="Tahoma" w:hAnsi="Tahoma" w:eastAsia="Times New Roman" w:cs="Tahoma"/>
-          <w:color w:val="333333"/>
-          <w:sz w:val="26"/>
-          <w:szCs w:val="26"/>
-        </w:rPr>
-        <w:t>2</w:t>
-      </w:r>
-      <w:r>
-        <w:rPr>
-          <w:rFonts w:ascii="Tahoma" w:hAnsi="Tahoma" w:eastAsia="Times New Roman" w:cs="Tahoma"/>
-          <w:color w:val="333333"/>
-          <w:sz w:val="26"/>
-          <w:szCs w:val="26"/>
-        </w:rPr>
-        <w:t>.Comments (if any, max. 200 words):</w:t>
+          <w:rFonts w:ascii="Tahoma" w:eastAsia="Times New Roman" w:hAnsi="Tahoma" w:cs="Tahoma"/>
+          <w:color w:val="333333"/>
+          <w:sz w:val="26"/>
+          <w:szCs w:val="26"/>
+        </w:rPr>
+      </w:pPr>
+      <w:r>
+        <w:rPr>
+          <w:rFonts w:ascii="Tahoma" w:eastAsia="Times New Roman" w:hAnsi="Tahoma" w:cs="Tahoma"/>
+          <w:color w:val="333333"/>
+          <w:sz w:val="26"/>
+          <w:szCs w:val="26"/>
+        </w:rPr>
+        <w:t>12.Comments (if any, max. 200 words):</w:t>
       </w:r>
     </w:p>
     <w:p>
@@ -374,38 +403,21 @@
         <w:spacing w:line="360" w:lineRule="auto"/>
         <w:jc w:val="both"/>
         <w:rPr>
-          <w:rFonts w:ascii="Tahoma" w:hAnsi="Tahoma" w:eastAsia="Times New Roman" w:cs="Tahoma"/>
-          <w:color w:val="333333"/>
-          <w:sz w:val="26"/>
-          <w:szCs w:val="26"/>
-        </w:rPr>
-      </w:pPr>
-      <w:r>
-        <w:rPr>
-          <w:rFonts w:ascii="Tahoma" w:hAnsi="Tahoma" w:eastAsia="Times New Roman" w:cs="Tahoma"/>
-          <w:color w:val="333333"/>
-          <w:sz w:val="26"/>
-          <w:szCs w:val="26"/>
-        </w:rPr>
-        <w:t>1</w:t>
-      </w:r>
-      <w:r>
-        <w:rPr>
-          <w:rFonts w:ascii="Tahoma" w:hAnsi="Tahoma" w:eastAsia="Times New Roman" w:cs="Tahoma"/>
-          <w:color w:val="333333"/>
-          <w:sz w:val="26"/>
-          <w:szCs w:val="26"/>
-        </w:rPr>
-        <w:t>3</w:t>
-      </w:r>
-      <w:r>
-        <w:rPr>
-          <w:rFonts w:ascii="Tahoma" w:hAnsi="Tahoma" w:eastAsia="Times New Roman" w:cs="Tahoma"/>
-          <w:color w:val="333333"/>
-          <w:sz w:val="26"/>
-          <w:szCs w:val="26"/>
-        </w:rPr>
-        <w:t>.Date of the Meeting:</w:t>
+          <w:rFonts w:ascii="Tahoma" w:eastAsia="Times New Roman" w:hAnsi="Tahoma" w:cs="Tahoma"/>
+          <w:color w:val="333333"/>
+          <w:sz w:val="26"/>
+          <w:szCs w:val="26"/>
+        </w:rPr>
+      </w:pPr>
+      <w:r>
+        <w:rPr>
+          <w:rFonts w:ascii="Tahoma" w:eastAsia="Times New Roman" w:hAnsi="Tahoma" w:cs="Tahoma"/>
+          <w:color w:val="333333"/>
+          <w:sz w:val="26"/>
+          <w:szCs w:val="26"/>
+        </w:rPr>
+        <w:lastRenderedPageBreak/>
+        <w:t>13.Date of the Meeting:</w:t>
       </w:r>
     </w:p>
     <w:p>
@@ -414,66 +426,29 @@
         <w:spacing w:line="360" w:lineRule="auto"/>
         <w:jc w:val="both"/>
         <w:rPr>
-          <w:rFonts w:ascii="Tahoma" w:hAnsi="Tahoma" w:eastAsia="Times New Roman" w:cs="Tahoma"/>
-          <w:color w:val="333333"/>
-          <w:sz w:val="26"/>
-          <w:szCs w:val="26"/>
-        </w:rPr>
-      </w:pPr>
-      <w:r>
-        <w:rPr>
-          <w:rFonts w:ascii="Tahoma" w:hAnsi="Tahoma" w:eastAsia="Times New Roman" w:cs="Tahoma"/>
-          <w:color w:val="333333"/>
-          <w:sz w:val="26"/>
-          <w:szCs w:val="26"/>
-        </w:rPr>
-        <w:t>1</w:t>
-      </w:r>
-      <w:r>
-        <w:rPr>
-          <w:rFonts w:ascii="Tahoma" w:hAnsi="Tahoma" w:eastAsia="Times New Roman" w:cs="Tahoma"/>
-          <w:color w:val="333333"/>
-          <w:sz w:val="26"/>
-          <w:szCs w:val="26"/>
-        </w:rPr>
-        <w:t>4</w:t>
-      </w:r>
-      <w:r>
-        <w:rPr>
-          <w:rFonts w:ascii="Tahoma" w:hAnsi="Tahoma" w:eastAsia="Times New Roman" w:cs="Tahoma"/>
-          <w:color w:val="333333"/>
-          <w:sz w:val="26"/>
-          <w:szCs w:val="26"/>
-        </w:rPr>
-        <w:t xml:space="preserve">.Date of </w:t>
-      </w:r>
-      <w:r>
-        <w:rPr>
-          <w:rFonts w:ascii="Tahoma" w:hAnsi="Tahoma" w:eastAsia="Times New Roman" w:cs="Tahoma"/>
-          <w:color w:val="333333"/>
-          <w:sz w:val="26"/>
-          <w:szCs w:val="26"/>
-        </w:rPr>
-        <w:t>next</w:t>
-      </w:r>
-      <w:r>
-        <w:rPr>
-          <w:rFonts w:ascii="Tahoma" w:hAnsi="Tahoma" w:eastAsia="Times New Roman" w:cs="Tahoma"/>
-          <w:color w:val="333333"/>
-          <w:sz w:val="26"/>
-          <w:szCs w:val="26"/>
-        </w:rPr>
-        <w:t xml:space="preserve"> Meeting:</w:t>
-      </w:r>
-    </w:p>
-    <w:p>
-      <w:pPr>
-        <w:pStyle w:val="Normal"/>
+          <w:rFonts w:ascii="Tahoma" w:eastAsia="Times New Roman" w:hAnsi="Tahoma" w:cs="Tahoma"/>
+          <w:color w:val="333333"/>
+          <w:sz w:val="26"/>
+          <w:szCs w:val="26"/>
+        </w:rPr>
+      </w:pPr>
+      <w:r>
+        <w:rPr>
+          <w:rFonts w:ascii="Tahoma" w:eastAsia="Times New Roman" w:hAnsi="Tahoma" w:cs="Tahoma"/>
+          <w:color w:val="333333"/>
+          <w:sz w:val="26"/>
+          <w:szCs w:val="26"/>
+        </w:rPr>
+        <w:t>14.Date of next Meeting:</w:t>
+      </w:r>
+    </w:p>
+    <w:p>
+      <w:pPr>
         <w:shd w:val="clear" w:color="auto" w:fill="FFFFFF" w:themeFill="background1"/>
         <w:spacing w:line="360" w:lineRule="auto"/>
         <w:jc w:val="both"/>
         <w:rPr>
-          <w:rFonts w:ascii="Tahoma" w:hAnsi="Tahoma" w:eastAsia="Times New Roman" w:cs="Tahoma"/>
+          <w:rFonts w:ascii="Tahoma" w:eastAsia="Times New Roman" w:hAnsi="Tahoma" w:cs="Tahoma"/>
           <w:color w:val="333333"/>
           <w:sz w:val="26"/>
           <w:szCs w:val="26"/>
@@ -481,7 +456,7 @@
       </w:pPr>
     </w:p>
     <w:sectPr>
-      <w:pgSz w:w="11900" w:h="16840" w:orient="portrait"/>
+      <w:pgSz w:w="11900" w:h="16840"/>
       <w:pgMar w:top="1440" w:right="1440" w:bottom="1440" w:left="1440" w:header="708" w:footer="708" w:gutter="0"/>
       <w:cols w:space="708"/>
       <w:docGrid w:linePitch="360"/>
@@ -491,11 +466,11 @@
 </file>
 
 <file path=word/styles.xml><?xml version="1.0" encoding="utf-8"?>
-<w:styles xmlns:mc="http://schemas.openxmlformats.org/markup-compatibility/2006" xmlns:r="http://schemas.openxmlformats.org/officeDocument/2006/relationships" xmlns:w="http://schemas.openxmlformats.org/wordprocessingml/2006/main" xmlns:w14="http://schemas.microsoft.com/office/word/2010/wordml" xmlns:w15="http://schemas.microsoft.com/office/word/2012/wordml" xmlns:w16cid="http://schemas.microsoft.com/office/word/2016/wordml/cid" xmlns:w16se="http://schemas.microsoft.com/office/word/2015/wordml/symex" mc:Ignorable="w14 w15 w16se w16cid">
+<w:styles xmlns:mc="http://schemas.openxmlformats.org/markup-compatibility/2006" xmlns:r="http://schemas.openxmlformats.org/officeDocument/2006/relationships" xmlns:w="http://schemas.openxmlformats.org/wordprocessingml/2006/main" xmlns:w14="http://schemas.microsoft.com/office/word/2010/wordml" xmlns:w15="http://schemas.microsoft.com/office/word/2012/wordml" xmlns:w16cex="http://schemas.microsoft.com/office/word/2018/wordml/cex" xmlns:w16cid="http://schemas.microsoft.com/office/word/2016/wordml/cid" xmlns:w16="http://schemas.microsoft.com/office/word/2018/wordml" xmlns:w16sdtdh="http://schemas.microsoft.com/office/word/2020/wordml/sdtdatahash" xmlns:w16se="http://schemas.microsoft.com/office/word/2015/wordml/symex" mc:Ignorable="w14 w15 w16se w16cid w16 w16cex w16sdtdh">
   <w:docDefaults>
     <w:rPrDefault>
       <w:rPr>
-        <w:rFonts w:asciiTheme="minorHAnsi" w:hAnsiTheme="minorHAnsi" w:eastAsiaTheme="minorHAnsi" w:cstheme="minorBidi"/>
+        <w:rFonts w:asciiTheme="minorHAnsi" w:eastAsiaTheme="minorHAnsi" w:hAnsiTheme="minorHAnsi" w:cstheme="minorBidi"/>
         <w:sz w:val="24"/>
         <w:szCs w:val="24"/>
         <w:lang w:val="en-GB" w:eastAsia="en-US" w:bidi="ar-SA"/>
@@ -503,17 +478,17 @@
     </w:rPrDefault>
     <w:pPrDefault/>
   </w:docDefaults>
-  <w:latentStyles w:defLockedState="0" w:defUIPriority="99" w:defSemiHidden="0" w:defUnhideWhenUsed="0" w:defQFormat="0" w:count="375">
+  <w:latentStyles w:defLockedState="0" w:defUIPriority="99" w:defSemiHidden="0" w:defUnhideWhenUsed="0" w:defQFormat="0" w:count="376">
     <w:lsdException w:name="Normal" w:uiPriority="0" w:qFormat="1"/>
     <w:lsdException w:name="heading 1" w:uiPriority="9" w:qFormat="1"/>
-    <w:lsdException w:name="heading 2" w:uiPriority="9" w:semiHidden="1" w:unhideWhenUsed="1" w:qFormat="1"/>
-    <w:lsdException w:name="heading 3" w:uiPriority="9" w:semiHidden="1" w:unhideWhenUsed="1" w:qFormat="1"/>
-    <w:lsdException w:name="heading 4" w:uiPriority="9" w:semiHidden="1" w:unhideWhenUsed="1" w:qFormat="1"/>
-    <w:lsdException w:name="heading 5" w:uiPriority="9" w:semiHidden="1" w:unhideWhenUsed="1" w:qFormat="1"/>
-    <w:lsdException w:name="heading 6" w:uiPriority="9" w:semiHidden="1" w:unhideWhenUsed="1" w:qFormat="1"/>
-    <w:lsdException w:name="heading 7" w:uiPriority="9" w:semiHidden="1" w:unhideWhenUsed="1" w:qFormat="1"/>
-    <w:lsdException w:name="heading 8" w:uiPriority="9" w:semiHidden="1" w:unhideWhenUsed="1" w:qFormat="1"/>
-    <w:lsdException w:name="heading 9" w:uiPriority="9" w:semiHidden="1" w:unhideWhenUsed="1" w:qFormat="1"/>
+    <w:lsdException w:name="heading 2" w:semiHidden="1" w:uiPriority="9" w:unhideWhenUsed="1" w:qFormat="1"/>
+    <w:lsdException w:name="heading 3" w:semiHidden="1" w:uiPriority="9" w:unhideWhenUsed="1" w:qFormat="1"/>
+    <w:lsdException w:name="heading 4" w:semiHidden="1" w:uiPriority="9" w:unhideWhenUsed="1" w:qFormat="1"/>
+    <w:lsdException w:name="heading 5" w:semiHidden="1" w:uiPriority="9" w:unhideWhenUsed="1" w:qFormat="1"/>
+    <w:lsdException w:name="heading 6" w:semiHidden="1" w:uiPriority="9" w:unhideWhenUsed="1" w:qFormat="1"/>
+    <w:lsdException w:name="heading 7" w:semiHidden="1" w:uiPriority="9" w:unhideWhenUsed="1" w:qFormat="1"/>
+    <w:lsdException w:name="heading 8" w:semiHidden="1" w:uiPriority="9" w:unhideWhenUsed="1" w:qFormat="1"/>
+    <w:lsdException w:name="heading 9" w:semiHidden="1" w:uiPriority="9" w:unhideWhenUsed="1" w:qFormat="1"/>
     <w:lsdException w:name="index 1" w:semiHidden="1" w:unhideWhenUsed="1"/>
     <w:lsdException w:name="index 2" w:semiHidden="1" w:unhideWhenUsed="1"/>
     <w:lsdException w:name="index 3" w:semiHidden="1" w:unhideWhenUsed="1"/>
@@ -523,22 +498,22 @@
     <w:lsdException w:name="index 7" w:semiHidden="1" w:unhideWhenUsed="1"/>
     <w:lsdException w:name="index 8" w:semiHidden="1" w:unhideWhenUsed="1"/>
     <w:lsdException w:name="index 9" w:semiHidden="1" w:unhideWhenUsed="1"/>
-    <w:lsdException w:name="toc 1" w:uiPriority="39" w:semiHidden="1" w:unhideWhenUsed="1"/>
-    <w:lsdException w:name="toc 2" w:uiPriority="39" w:semiHidden="1" w:unhideWhenUsed="1"/>
-    <w:lsdException w:name="toc 3" w:uiPriority="39" w:semiHidden="1" w:unhideWhenUsed="1"/>
-    <w:lsdException w:name="toc 4" w:uiPriority="39" w:semiHidden="1" w:unhideWhenUsed="1"/>
-    <w:lsdException w:name="toc 5" w:uiPriority="39" w:semiHidden="1" w:unhideWhenUsed="1"/>
-    <w:lsdException w:name="toc 6" w:uiPriority="39" w:semiHidden="1" w:unhideWhenUsed="1"/>
-    <w:lsdException w:name="toc 7" w:uiPriority="39" w:semiHidden="1" w:unhideWhenUsed="1"/>
-    <w:lsdException w:name="toc 8" w:uiPriority="39" w:semiHidden="1" w:unhideWhenUsed="1"/>
-    <w:lsdException w:name="toc 9" w:uiPriority="39" w:semiHidden="1" w:unhideWhenUsed="1"/>
+    <w:lsdException w:name="toc 1" w:semiHidden="1" w:uiPriority="39" w:unhideWhenUsed="1"/>
+    <w:lsdException w:name="toc 2" w:semiHidden="1" w:uiPriority="39" w:unhideWhenUsed="1"/>
+    <w:lsdException w:name="toc 3" w:semiHidden="1" w:uiPriority="39" w:unhideWhenUsed="1"/>
+    <w:lsdException w:name="toc 4" w:semiHidden="1" w:uiPriority="39" w:unhideWhenUsed="1"/>
+    <w:lsdException w:name="toc 5" w:semiHidden="1" w:uiPriority="39" w:unhideWhenUsed="1"/>
+    <w:lsdException w:name="toc 6" w:semiHidden="1" w:uiPriority="39" w:unhideWhenUsed="1"/>
+    <w:lsdException w:name="toc 7" w:semiHidden="1" w:uiPriority="39" w:unhideWhenUsed="1"/>
+    <w:lsdException w:name="toc 8" w:semiHidden="1" w:uiPriority="39" w:unhideWhenUsed="1"/>
+    <w:lsdException w:name="toc 9" w:semiHidden="1" w:uiPriority="39" w:unhideWhenUsed="1"/>
     <w:lsdException w:name="Normal Indent" w:semiHidden="1" w:unhideWhenUsed="1"/>
     <w:lsdException w:name="footnote text" w:semiHidden="1" w:unhideWhenUsed="1"/>
     <w:lsdException w:name="annotation text" w:semiHidden="1" w:unhideWhenUsed="1"/>
     <w:lsdException w:name="header" w:semiHidden="1" w:unhideWhenUsed="1"/>
     <w:lsdException w:name="footer" w:semiHidden="1" w:unhideWhenUsed="1"/>
     <w:lsdException w:name="index heading" w:semiHidden="1" w:unhideWhenUsed="1"/>
-    <w:lsdException w:name="caption" w:uiPriority="35" w:semiHidden="1" w:unhideWhenUsed="1" w:qFormat="1"/>
+    <w:lsdException w:name="caption" w:semiHidden="1" w:uiPriority="35" w:unhideWhenUsed="1" w:qFormat="1"/>
     <w:lsdException w:name="table of figures" w:semiHidden="1" w:unhideWhenUsed="1"/>
     <w:lsdException w:name="envelope address" w:semiHidden="1" w:unhideWhenUsed="1"/>
     <w:lsdException w:name="envelope return" w:semiHidden="1" w:unhideWhenUsed="1"/>
@@ -569,7 +544,7 @@
     <w:lsdException w:name="Title" w:uiPriority="10" w:qFormat="1"/>
     <w:lsdException w:name="Closing" w:semiHidden="1" w:unhideWhenUsed="1"/>
     <w:lsdException w:name="Signature" w:semiHidden="1" w:unhideWhenUsed="1"/>
-    <w:lsdException w:name="Default Paragraph Font" w:uiPriority="1" w:semiHidden="1" w:unhideWhenUsed="1"/>
+    <w:lsdException w:name="Default Paragraph Font" w:semiHidden="1" w:uiPriority="1" w:unhideWhenUsed="1"/>
     <w:lsdException w:name="Body Text" w:semiHidden="1" w:unhideWhenUsed="1"/>
     <w:lsdException w:name="Body Text Indent" w:semiHidden="1" w:unhideWhenUsed="1"/>
     <w:lsdException w:name="List Continue" w:semiHidden="1" w:unhideWhenUsed="1"/>
@@ -609,7 +584,6 @@
     <w:lsdException w:name="HTML Sample" w:semiHidden="1" w:unhideWhenUsed="1"/>
     <w:lsdException w:name="HTML Typewriter" w:semiHidden="1" w:unhideWhenUsed="1"/>
     <w:lsdException w:name="HTML Variable" w:semiHidden="1" w:unhideWhenUsed="1"/>
-    <w:lsdException w:name="Normal Table" w:semiHidden="1" w:unhideWhenUsed="1"/>
     <w:lsdException w:name="annotation subject" w:semiHidden="1" w:unhideWhenUsed="1"/>
     <w:lsdException w:name="No List" w:semiHidden="1" w:unhideWhenUsed="1"/>
     <w:lsdException w:name="Outline List 1" w:semiHidden="1" w:unhideWhenUsed="1"/>
@@ -656,10 +630,8 @@
     <w:lsdException w:name="Table Subtle 2" w:semiHidden="1" w:unhideWhenUsed="1"/>
     <w:lsdException w:name="Table Web 1" w:semiHidden="1" w:unhideWhenUsed="1"/>
     <w:lsdException w:name="Table Web 2" w:semiHidden="1" w:unhideWhenUsed="1"/>
-    <w:lsdException w:name="Table Web 3" w:semiHidden="1" w:unhideWhenUsed="1"/>
     <w:lsdException w:name="Balloon Text" w:semiHidden="1" w:unhideWhenUsed="1"/>
     <w:lsdException w:name="Table Grid" w:uiPriority="39"/>
-    <w:lsdException w:name="Table Theme" w:semiHidden="1" w:unhideWhenUsed="1"/>
     <w:lsdException w:name="Placeholder Text" w:semiHidden="1"/>
     <w:lsdException w:name="No Spacing" w:uiPriority="1" w:qFormat="1"/>
     <w:lsdException w:name="Light Shading" w:uiPriority="60"/>
@@ -769,8 +741,8 @@
     <w:lsdException w:name="Subtle Reference" w:uiPriority="31" w:qFormat="1"/>
     <w:lsdException w:name="Intense Reference" w:uiPriority="32" w:qFormat="1"/>
     <w:lsdException w:name="Book Title" w:uiPriority="33" w:qFormat="1"/>
-    <w:lsdException w:name="Bibliography" w:uiPriority="37" w:semiHidden="1" w:unhideWhenUsed="1"/>
-    <w:lsdException w:name="TOC Heading" w:uiPriority="39" w:semiHidden="1" w:unhideWhenUsed="1" w:qFormat="1"/>
+    <w:lsdException w:name="Bibliography" w:semiHidden="1" w:uiPriority="37" w:unhideWhenUsed="1"/>
+    <w:lsdException w:name="TOC Heading" w:semiHidden="1" w:uiPriority="39" w:unhideWhenUsed="1" w:qFormat="1"/>
     <w:lsdException w:name="Plain Table 1" w:uiPriority="41"/>
     <w:lsdException w:name="Plain Table 2" w:uiPriority="42"/>
     <w:lsdException w:name="Plain Table 3" w:uiPriority="43"/>
@@ -879,18 +851,19 @@
     <w:lsdException w:name="Smart Hyperlink" w:semiHidden="1" w:unhideWhenUsed="1"/>
     <w:lsdException w:name="Hashtag" w:semiHidden="1" w:unhideWhenUsed="1"/>
     <w:lsdException w:name="Unresolved Mention" w:semiHidden="1" w:unhideWhenUsed="1"/>
+    <w:lsdException w:name="Smart Link" w:semiHidden="1" w:unhideWhenUsed="1"/>
   </w:latentStyles>
-  <w:style w:type="paragraph" w:styleId="Normal" w:default="1">
+  <w:style w:type="paragraph" w:default="1" w:styleId="Normal">
     <w:name w:val="Normal"/>
     <w:qFormat/>
   </w:style>
-  <w:style w:type="character" w:styleId="DefaultParagraphFont" w:default="1">
+  <w:style w:type="character" w:default="1" w:styleId="DefaultParagraphFont">
     <w:name w:val="Default Paragraph Font"/>
     <w:uiPriority w:val="1"/>
     <w:semiHidden/>
     <w:unhideWhenUsed/>
   </w:style>
-  <w:style w:type="table" w:styleId="TableNormal" w:default="1">
+  <w:style w:type="table" w:default="1" w:styleId="TableNormal">
     <w:name w:val="Normal Table"/>
     <w:uiPriority w:val="99"/>
     <w:semiHidden/>
@@ -905,33 +878,33 @@
       </w:tblCellMar>
     </w:tblPr>
   </w:style>
-  <w:style w:type="numbering" w:styleId="NoList" w:default="1">
+  <w:style w:type="numbering" w:default="1" w:styleId="NoList">
     <w:name w:val="No List"/>
     <w:uiPriority w:val="99"/>
     <w:semiHidden/>
     <w:unhideWhenUsed/>
   </w:style>
-  <w:style w:type="character" w:styleId="1sms4htnnjniwulombfia" w:customStyle="1">
+  <w:style w:type="character" w:customStyle="1" w:styleId="1sms4htnnjniwulombfia">
     <w:name w:val="_1sms4htnnjniwulombf_ia"/>
     <w:basedOn w:val="DefaultParagraphFont"/>
     <w:rsid w:val="001444E0"/>
   </w:style>
-  <w:style w:type="character" w:styleId="suiteheader-savingstatusdash" w:customStyle="1">
+  <w:style w:type="character" w:customStyle="1" w:styleId="suiteheader-savingstatusdash">
     <w:name w:val="suiteheader-savingstatusdash"/>
     <w:basedOn w:val="DefaultParagraphFont"/>
     <w:rsid w:val="001444E0"/>
   </w:style>
-  <w:style w:type="character" w:styleId="suiteheader-savingstatus" w:customStyle="1">
+  <w:style w:type="character" w:customStyle="1" w:styleId="suiteheader-savingstatus">
     <w:name w:val="suiteheader-savingstatus"/>
     <w:basedOn w:val="DefaultParagraphFont"/>
     <w:rsid w:val="001444E0"/>
   </w:style>
-  <w:style w:type="character" w:styleId="headbar-button-text" w:customStyle="1">
+  <w:style w:type="character" w:customStyle="1" w:styleId="headbar-button-text">
     <w:name w:val="headbar-button-text"/>
     <w:basedOn w:val="DefaultParagraphFont"/>
     <w:rsid w:val="001444E0"/>
   </w:style>
-  <w:style w:type="character" w:styleId="ordinal-number" w:customStyle="1">
+  <w:style w:type="character" w:customStyle="1" w:styleId="ordinal-number">
     <w:name w:val="ordinal-number"/>
     <w:basedOn w:val="DefaultParagraphFont"/>
     <w:rsid w:val="001444E0"/>

</xml_diff>